<commit_message>
log reg and cox ph model changes
 including BCS over and underweight
removing age from cox PH
rerunning univar for cox PH without not-recorded variable category included to then rerun model building for multivariable
</commit_message>
<xml_diff>
--- a/Output/HSA_GRLS_time_to_HSA_cox_ph_univar.docx
+++ b/Output/HSA_GRLS_time_to_HSA_cox_ph_univar.docx
@@ -28217,6 +28217,908 @@
             </w:pPr>
             <w:r>
               <w:t>&lt;0.001</w:t>
+            </w:r>
+          </w:p>
+        </w:tc>
+      </w:tr>
+      <w:tr>
+        <w:tc>
+          <w:p>
+            <w:pPr>
+              <w:pStyle w:stlname="Normal" w:val="Normal"/>
+            </w:pPr>
+            <w:r>
+              <w:t>mode_purina_BCS_5y_prior_endpoint</w:t>
+            </w:r>
+          </w:p>
+        </w:tc>
+        <w:tc>
+          <w:p>
+            <w:pPr>
+              <w:pStyle w:stlname="Normal" w:val="Normal"/>
+            </w:pPr>
+            <w:r>
+              <w:t>3</w:t>
+            </w:r>
+          </w:p>
+        </w:tc>
+        <w:tc>
+          <w:p>
+            <w:pPr>
+              <w:pStyle w:stlname="Normal" w:val="Normal"/>
+            </w:pPr>
+            <w:r>
+              <w:t>3 (0.1)</w:t>
+            </w:r>
+          </w:p>
+        </w:tc>
+        <w:tc>
+          <w:p>
+            <w:pPr>
+              <w:pStyle w:stlname="Normal" w:val="Normal"/>
+            </w:pPr>
+            <w:r>
+              <w:t>0 (0.0)</w:t>
+            </w:r>
+          </w:p>
+        </w:tc>
+        <w:tc>
+          <w:p>
+            <w:pPr>
+              <w:pStyle w:stlname="Normal" w:val="Normal"/>
+            </w:pPr>
+            <w:r>
+              <w:t>NA</w:t>
+            </w:r>
+          </w:p>
+        </w:tc>
+        <w:tc>
+          <w:p>
+            <w:pPr>
+              <w:pStyle w:stlname="Normal" w:val="Normal"/>
+            </w:pPr>
+            <w:r>
+              <w:t>NA</w:t>
+            </w:r>
+          </w:p>
+        </w:tc>
+        <w:tc>
+          <w:p>
+            <w:pPr>
+              <w:pStyle w:stlname="Normal" w:val="Normal"/>
+            </w:pPr>
+            <w:r>
+              <w:t>NA</w:t>
+            </w:r>
+          </w:p>
+        </w:tc>
+        <w:tc>
+          <w:p>
+            <w:pPr>
+              <w:pStyle w:stlname="Normal" w:val="Normal"/>
+            </w:pPr>
+            <w:r>
+              <w:t>&lt;0.001</w:t>
+            </w:r>
+          </w:p>
+        </w:tc>
+      </w:tr>
+      <w:tr>
+        <w:tc>
+          <w:p>
+            <w:pPr>
+              <w:pStyle w:stlname="Normal" w:val="Normal"/>
+            </w:pPr>
+            <w:r>
+              <w:t/>
+            </w:r>
+          </w:p>
+        </w:tc>
+        <w:tc>
+          <w:p>
+            <w:pPr>
+              <w:pStyle w:stlname="Normal" w:val="Normal"/>
+            </w:pPr>
+            <w:r>
+              <w:t>4</w:t>
+            </w:r>
+          </w:p>
+        </w:tc>
+        <w:tc>
+          <w:p>
+            <w:pPr>
+              <w:pStyle w:stlname="Normal" w:val="Normal"/>
+            </w:pPr>
+            <w:r>
+              <w:t>106 (4.2)</w:t>
+            </w:r>
+          </w:p>
+        </w:tc>
+        <w:tc>
+          <w:p>
+            <w:pPr>
+              <w:pStyle w:stlname="Normal" w:val="Normal"/>
+            </w:pPr>
+            <w:r>
+              <w:t>22 (4.5)</w:t>
+            </w:r>
+          </w:p>
+        </w:tc>
+        <w:tc>
+          <w:p>
+            <w:pPr>
+              <w:pStyle w:stlname="Normal" w:val="Normal"/>
+            </w:pPr>
+            <w:r>
+              <w:t>374,883</w:t>
+            </w:r>
+          </w:p>
+        </w:tc>
+        <w:tc>
+          <w:p>
+            <w:pPr>
+              <w:pStyle w:stlname="Normal" w:val="Normal"/>
+            </w:pPr>
+            <w:r>
+              <w:t>0.00, Inf</w:t>
+            </w:r>
+          </w:p>
+        </w:tc>
+        <w:tc>
+          <w:p>
+            <w:pPr>
+              <w:pStyle w:stlname="Normal" w:val="Normal"/>
+            </w:pPr>
+            <w:r>
+              <w:t>&gt;0.9</w:t>
+            </w:r>
+          </w:p>
+        </w:tc>
+        <w:tc>
+          <w:p>
+            <w:pPr>
+              <w:pStyle w:stlname="Normal" w:val="Normal"/>
+            </w:pPr>
+            <w:r>
+              <w:t>&lt;0.001</w:t>
+            </w:r>
+          </w:p>
+        </w:tc>
+      </w:tr>
+      <w:tr>
+        <w:tc>
+          <w:p>
+            <w:pPr>
+              <w:pStyle w:stlname="Normal" w:val="Normal"/>
+            </w:pPr>
+            <w:r>
+              <w:t/>
+            </w:r>
+          </w:p>
+        </w:tc>
+        <w:tc>
+          <w:p>
+            <w:pPr>
+              <w:pStyle w:stlname="Normal" w:val="Normal"/>
+            </w:pPr>
+            <w:r>
+              <w:t>5</w:t>
+            </w:r>
+          </w:p>
+        </w:tc>
+        <w:tc>
+          <w:p>
+            <w:pPr>
+              <w:pStyle w:stlname="Normal" w:val="Normal"/>
+            </w:pPr>
+            <w:r>
+              <w:t>1008 (39.5)</w:t>
+            </w:r>
+          </w:p>
+        </w:tc>
+        <w:tc>
+          <w:p>
+            <w:pPr>
+              <w:pStyle w:stlname="Normal" w:val="Normal"/>
+            </w:pPr>
+            <w:r>
+              <w:t>253 (51.6)</w:t>
+            </w:r>
+          </w:p>
+        </w:tc>
+        <w:tc>
+          <w:p>
+            <w:pPr>
+              <w:pStyle w:stlname="Normal" w:val="Normal"/>
+            </w:pPr>
+            <w:r>
+              <w:t>456,726</w:t>
+            </w:r>
+          </w:p>
+        </w:tc>
+        <w:tc>
+          <w:p>
+            <w:pPr>
+              <w:pStyle w:stlname="Normal" w:val="Normal"/>
+            </w:pPr>
+            <w:r>
+              <w:t>0.00, Inf</w:t>
+            </w:r>
+          </w:p>
+        </w:tc>
+        <w:tc>
+          <w:p>
+            <w:pPr>
+              <w:pStyle w:stlname="Normal" w:val="Normal"/>
+            </w:pPr>
+            <w:r>
+              <w:t>&gt;0.9</w:t>
+            </w:r>
+          </w:p>
+        </w:tc>
+        <w:tc>
+          <w:p>
+            <w:pPr>
+              <w:pStyle w:stlname="Normal" w:val="Normal"/>
+            </w:pPr>
+            <w:r>
+              <w:t>&lt;0.001</w:t>
+            </w:r>
+          </w:p>
+        </w:tc>
+      </w:tr>
+      <w:tr>
+        <w:tc>
+          <w:p>
+            <w:pPr>
+              <w:pStyle w:stlname="Normal" w:val="Normal"/>
+            </w:pPr>
+            <w:r>
+              <w:t/>
+            </w:r>
+          </w:p>
+        </w:tc>
+        <w:tc>
+          <w:p>
+            <w:pPr>
+              <w:pStyle w:stlname="Normal" w:val="Normal"/>
+            </w:pPr>
+            <w:r>
+              <w:t>6</w:t>
+            </w:r>
+          </w:p>
+        </w:tc>
+        <w:tc>
+          <w:p>
+            <w:pPr>
+              <w:pStyle w:stlname="Normal" w:val="Normal"/>
+            </w:pPr>
+            <w:r>
+              <w:t>426 (16.7)</w:t>
+            </w:r>
+          </w:p>
+        </w:tc>
+        <w:tc>
+          <w:p>
+            <w:pPr>
+              <w:pStyle w:stlname="Normal" w:val="Normal"/>
+            </w:pPr>
+            <w:r>
+              <w:t>80 (16.3)</w:t>
+            </w:r>
+          </w:p>
+        </w:tc>
+        <w:tc>
+          <w:p>
+            <w:pPr>
+              <w:pStyle w:stlname="Normal" w:val="Normal"/>
+            </w:pPr>
+            <w:r>
+              <w:t>357,573</w:t>
+            </w:r>
+          </w:p>
+        </w:tc>
+        <w:tc>
+          <w:p>
+            <w:pPr>
+              <w:pStyle w:stlname="Normal" w:val="Normal"/>
+            </w:pPr>
+            <w:r>
+              <w:t>0.00, Inf</w:t>
+            </w:r>
+          </w:p>
+        </w:tc>
+        <w:tc>
+          <w:p>
+            <w:pPr>
+              <w:pStyle w:stlname="Normal" w:val="Normal"/>
+            </w:pPr>
+            <w:r>
+              <w:t>&gt;0.9</w:t>
+            </w:r>
+          </w:p>
+        </w:tc>
+        <w:tc>
+          <w:p>
+            <w:pPr>
+              <w:pStyle w:stlname="Normal" w:val="Normal"/>
+            </w:pPr>
+            <w:r>
+              <w:t>&lt;0.001</w:t>
+            </w:r>
+          </w:p>
+        </w:tc>
+      </w:tr>
+      <w:tr>
+        <w:tc>
+          <w:p>
+            <w:pPr>
+              <w:pStyle w:stlname="Normal" w:val="Normal"/>
+            </w:pPr>
+            <w:r>
+              <w:t/>
+            </w:r>
+          </w:p>
+        </w:tc>
+        <w:tc>
+          <w:p>
+            <w:pPr>
+              <w:pStyle w:stlname="Normal" w:val="Normal"/>
+            </w:pPr>
+            <w:r>
+              <w:t>7</w:t>
+            </w:r>
+          </w:p>
+        </w:tc>
+        <w:tc>
+          <w:p>
+            <w:pPr>
+              <w:pStyle w:stlname="Normal" w:val="Normal"/>
+            </w:pPr>
+            <w:r>
+              <w:t>151 (5.9)</w:t>
+            </w:r>
+          </w:p>
+        </w:tc>
+        <w:tc>
+          <w:p>
+            <w:pPr>
+              <w:pStyle w:stlname="Normal" w:val="Normal"/>
+            </w:pPr>
+            <w:r>
+              <w:t>44 (9.0)</w:t>
+            </w:r>
+          </w:p>
+        </w:tc>
+        <w:tc>
+          <w:p>
+            <w:pPr>
+              <w:pStyle w:stlname="Normal" w:val="Normal"/>
+            </w:pPr>
+            <w:r>
+              <w:t>511,553</w:t>
+            </w:r>
+          </w:p>
+        </w:tc>
+        <w:tc>
+          <w:p>
+            <w:pPr>
+              <w:pStyle w:stlname="Normal" w:val="Normal"/>
+            </w:pPr>
+            <w:r>
+              <w:t>0.00, Inf</w:t>
+            </w:r>
+          </w:p>
+        </w:tc>
+        <w:tc>
+          <w:p>
+            <w:pPr>
+              <w:pStyle w:stlname="Normal" w:val="Normal"/>
+            </w:pPr>
+            <w:r>
+              <w:t>&gt;0.9</w:t>
+            </w:r>
+          </w:p>
+        </w:tc>
+        <w:tc>
+          <w:p>
+            <w:pPr>
+              <w:pStyle w:stlname="Normal" w:val="Normal"/>
+            </w:pPr>
+            <w:r>
+              <w:t>&lt;0.001</w:t>
+            </w:r>
+          </w:p>
+        </w:tc>
+      </w:tr>
+      <w:tr>
+        <w:tc>
+          <w:p>
+            <w:pPr>
+              <w:pStyle w:stlname="Normal" w:val="Normal"/>
+            </w:pPr>
+            <w:r>
+              <w:t/>
+            </w:r>
+          </w:p>
+        </w:tc>
+        <w:tc>
+          <w:p>
+            <w:pPr>
+              <w:pStyle w:stlname="Normal" w:val="Normal"/>
+            </w:pPr>
+            <w:r>
+              <w:t>8</w:t>
+            </w:r>
+          </w:p>
+        </w:tc>
+        <w:tc>
+          <w:p>
+            <w:pPr>
+              <w:pStyle w:stlname="Normal" w:val="Normal"/>
+            </w:pPr>
+            <w:r>
+              <w:t>43 (1.7)</w:t>
+            </w:r>
+          </w:p>
+        </w:tc>
+        <w:tc>
+          <w:p>
+            <w:pPr>
+              <w:pStyle w:stlname="Normal" w:val="Normal"/>
+            </w:pPr>
+            <w:r>
+              <w:t>6 (1.2)</w:t>
+            </w:r>
+          </w:p>
+        </w:tc>
+        <w:tc>
+          <w:p>
+            <w:pPr>
+              <w:pStyle w:stlname="Normal" w:val="Normal"/>
+            </w:pPr>
+            <w:r>
+              <w:t>286,894</w:t>
+            </w:r>
+          </w:p>
+        </w:tc>
+        <w:tc>
+          <w:p>
+            <w:pPr>
+              <w:pStyle w:stlname="Normal" w:val="Normal"/>
+            </w:pPr>
+            <w:r>
+              <w:t>0.00, Inf</w:t>
+            </w:r>
+          </w:p>
+        </w:tc>
+        <w:tc>
+          <w:p>
+            <w:pPr>
+              <w:pStyle w:stlname="Normal" w:val="Normal"/>
+            </w:pPr>
+            <w:r>
+              <w:t>&gt;0.9</w:t>
+            </w:r>
+          </w:p>
+        </w:tc>
+        <w:tc>
+          <w:p>
+            <w:pPr>
+              <w:pStyle w:stlname="Normal" w:val="Normal"/>
+            </w:pPr>
+            <w:r>
+              <w:t>&lt;0.001</w:t>
+            </w:r>
+          </w:p>
+        </w:tc>
+      </w:tr>
+      <w:tr>
+        <w:tc>
+          <w:p>
+            <w:pPr>
+              <w:pStyle w:stlname="Normal" w:val="Normal"/>
+            </w:pPr>
+            <w:r>
+              <w:t/>
+            </w:r>
+          </w:p>
+        </w:tc>
+        <w:tc>
+          <w:p>
+            <w:pPr>
+              <w:pStyle w:stlname="Normal" w:val="Normal"/>
+            </w:pPr>
+            <w:r>
+              <w:t>9</w:t>
+            </w:r>
+          </w:p>
+        </w:tc>
+        <w:tc>
+          <w:p>
+            <w:pPr>
+              <w:pStyle w:stlname="Normal" w:val="Normal"/>
+            </w:pPr>
+            <w:r>
+              <w:t>13 (0.5)</w:t>
+            </w:r>
+          </w:p>
+        </w:tc>
+        <w:tc>
+          <w:p>
+            <w:pPr>
+              <w:pStyle w:stlname="Normal" w:val="Normal"/>
+            </w:pPr>
+            <w:r>
+              <w:t>1 (0.2)</w:t>
+            </w:r>
+          </w:p>
+        </w:tc>
+        <w:tc>
+          <w:p>
+            <w:pPr>
+              <w:pStyle w:stlname="Normal" w:val="Normal"/>
+            </w:pPr>
+            <w:r>
+              <w:t>160,591</w:t>
+            </w:r>
+          </w:p>
+        </w:tc>
+        <w:tc>
+          <w:p>
+            <w:pPr>
+              <w:pStyle w:stlname="Normal" w:val="Normal"/>
+            </w:pPr>
+            <w:r>
+              <w:t>0.00, Inf</w:t>
+            </w:r>
+          </w:p>
+        </w:tc>
+        <w:tc>
+          <w:p>
+            <w:pPr>
+              <w:pStyle w:stlname="Normal" w:val="Normal"/>
+            </w:pPr>
+            <w:r>
+              <w:t>&gt;0.9</w:t>
+            </w:r>
+          </w:p>
+        </w:tc>
+        <w:tc>
+          <w:p>
+            <w:pPr>
+              <w:pStyle w:stlname="Normal" w:val="Normal"/>
+            </w:pPr>
+            <w:r>
+              <w:t>&lt;0.001</w:t>
+            </w:r>
+          </w:p>
+        </w:tc>
+      </w:tr>
+      <w:tr>
+        <w:tc>
+          <w:p>
+            <w:pPr>
+              <w:pStyle w:stlname="Normal" w:val="Normal"/>
+            </w:pPr>
+            <w:r>
+              <w:t/>
+            </w:r>
+          </w:p>
+        </w:tc>
+        <w:tc>
+          <w:p>
+            <w:pPr>
+              <w:pStyle w:stlname="Normal" w:val="Normal"/>
+            </w:pPr>
+            <w:r>
+              <w:t>not_recorded</w:t>
+            </w:r>
+          </w:p>
+        </w:tc>
+        <w:tc>
+          <w:p>
+            <w:pPr>
+              <w:pStyle w:stlname="Normal" w:val="Normal"/>
+            </w:pPr>
+            <w:r>
+              <w:t>804 (31.5)</w:t>
+            </w:r>
+          </w:p>
+        </w:tc>
+        <w:tc>
+          <w:p>
+            <w:pPr>
+              <w:pStyle w:stlname="Normal" w:val="Normal"/>
+            </w:pPr>
+            <w:r>
+              <w:t>84 (17.1)</w:t>
+            </w:r>
+          </w:p>
+        </w:tc>
+        <w:tc>
+          <w:p>
+            <w:pPr>
+              <w:pStyle w:stlname="Normal" w:val="Normal"/>
+            </w:pPr>
+            <w:r>
+              <w:t>842,066</w:t>
+            </w:r>
+          </w:p>
+        </w:tc>
+        <w:tc>
+          <w:p>
+            <w:pPr>
+              <w:pStyle w:stlname="Normal" w:val="Normal"/>
+            </w:pPr>
+            <w:r>
+              <w:t>0.00, Inf</w:t>
+            </w:r>
+          </w:p>
+        </w:tc>
+        <w:tc>
+          <w:p>
+            <w:pPr>
+              <w:pStyle w:stlname="Normal" w:val="Normal"/>
+            </w:pPr>
+            <w:r>
+              <w:t>&gt;0.9</w:t>
+            </w:r>
+          </w:p>
+        </w:tc>
+        <w:tc>
+          <w:p>
+            <w:pPr>
+              <w:pStyle w:stlname="Normal" w:val="Normal"/>
+            </w:pPr>
+            <w:r>
+              <w:t>&lt;0.001</w:t>
+            </w:r>
+          </w:p>
+        </w:tc>
+      </w:tr>
+      <w:tr>
+        <w:tc>
+          <w:p>
+            <w:pPr>
+              <w:pStyle w:stlname="Normal" w:val="Normal"/>
+            </w:pPr>
+            <w:r>
+              <w:t>mode_BCS_classify</w:t>
+            </w:r>
+          </w:p>
+        </w:tc>
+        <w:tc>
+          <w:p>
+            <w:pPr>
+              <w:pStyle w:stlname="Normal" w:val="Normal"/>
+            </w:pPr>
+            <w:r>
+              <w:t>ideal</w:t>
+            </w:r>
+          </w:p>
+        </w:tc>
+        <w:tc>
+          <w:p>
+            <w:pPr>
+              <w:pStyle w:stlname="Normal" w:val="Normal"/>
+            </w:pPr>
+            <w:r>
+              <w:t>1114 (63.7)</w:t>
+            </w:r>
+          </w:p>
+        </w:tc>
+        <w:tc>
+          <w:p>
+            <w:pPr>
+              <w:pStyle w:stlname="Normal" w:val="Normal"/>
+            </w:pPr>
+            <w:r>
+              <w:t>275 (67.7)</w:t>
+            </w:r>
+          </w:p>
+        </w:tc>
+        <w:tc>
+          <w:p>
+            <w:pPr>
+              <w:pStyle w:stlname="Normal" w:val="Normal"/>
+            </w:pPr>
+            <w:r>
+              <w:t>NA</w:t>
+            </w:r>
+          </w:p>
+        </w:tc>
+        <w:tc>
+          <w:p>
+            <w:pPr>
+              <w:pStyle w:stlname="Normal" w:val="Normal"/>
+            </w:pPr>
+            <w:r>
+              <w:t>NA</w:t>
+            </w:r>
+          </w:p>
+        </w:tc>
+        <w:tc>
+          <w:p>
+            <w:pPr>
+              <w:pStyle w:stlname="Normal" w:val="Normal"/>
+            </w:pPr>
+            <w:r>
+              <w:t>NA</w:t>
+            </w:r>
+          </w:p>
+        </w:tc>
+        <w:tc>
+          <w:p>
+            <w:pPr>
+              <w:pStyle w:stlname="Normal" w:val="Normal"/>
+            </w:pPr>
+            <w:r>
+              <w:t>0.209</w:t>
+            </w:r>
+          </w:p>
+        </w:tc>
+      </w:tr>
+      <w:tr>
+        <w:tc>
+          <w:p>
+            <w:pPr>
+              <w:pStyle w:stlname="Normal" w:val="Normal"/>
+            </w:pPr>
+            <w:r>
+              <w:t/>
+            </w:r>
+          </w:p>
+        </w:tc>
+        <w:tc>
+          <w:p>
+            <w:pPr>
+              <w:pStyle w:stlname="Normal" w:val="Normal"/>
+            </w:pPr>
+            <w:r>
+              <w:t>overweight</w:t>
+            </w:r>
+          </w:p>
+        </w:tc>
+        <w:tc>
+          <w:p>
+            <w:pPr>
+              <w:pStyle w:stlname="Normal" w:val="Normal"/>
+            </w:pPr>
+            <w:r>
+              <w:t>633 (36.2)</w:t>
+            </w:r>
+          </w:p>
+        </w:tc>
+        <w:tc>
+          <w:p>
+            <w:pPr>
+              <w:pStyle w:stlname="Normal" w:val="Normal"/>
+            </w:pPr>
+            <w:r>
+              <w:t>131 (32.3)</w:t>
+            </w:r>
+          </w:p>
+        </w:tc>
+        <w:tc>
+          <w:p>
+            <w:pPr>
+              <w:pStyle w:stlname="Normal" w:val="Normal"/>
+            </w:pPr>
+            <w:r>
+              <w:t>0.87</w:t>
+            </w:r>
+          </w:p>
+        </w:tc>
+        <w:tc>
+          <w:p>
+            <w:pPr>
+              <w:pStyle w:stlname="Normal" w:val="Normal"/>
+            </w:pPr>
+            <w:r>
+              <w:t>0.70, 1.07</w:t>
+            </w:r>
+          </w:p>
+        </w:tc>
+        <w:tc>
+          <w:p>
+            <w:pPr>
+              <w:pStyle w:stlname="Normal" w:val="Normal"/>
+            </w:pPr>
+            <w:r>
+              <w:t>0.2</w:t>
+            </w:r>
+          </w:p>
+        </w:tc>
+        <w:tc>
+          <w:p>
+            <w:pPr>
+              <w:pStyle w:stlname="Normal" w:val="Normal"/>
+            </w:pPr>
+            <w:r>
+              <w:t>0.209</w:t>
+            </w:r>
+          </w:p>
+        </w:tc>
+      </w:tr>
+      <w:tr>
+        <w:tc>
+          <w:p>
+            <w:pPr>
+              <w:pStyle w:stlname="Normal" w:val="Normal"/>
+            </w:pPr>
+            <w:r>
+              <w:t/>
+            </w:r>
+          </w:p>
+        </w:tc>
+        <w:tc>
+          <w:p>
+            <w:pPr>
+              <w:pStyle w:stlname="Normal" w:val="Normal"/>
+            </w:pPr>
+            <w:r>
+              <w:t>underweight</w:t>
+            </w:r>
+          </w:p>
+        </w:tc>
+        <w:tc>
+          <w:p>
+            <w:pPr>
+              <w:pStyle w:stlname="Normal" w:val="Normal"/>
+            </w:pPr>
+            <w:r>
+              <w:t>3 (0.2)</w:t>
+            </w:r>
+          </w:p>
+        </w:tc>
+        <w:tc>
+          <w:p>
+            <w:pPr>
+              <w:pStyle w:stlname="Normal" w:val="Normal"/>
+            </w:pPr>
+            <w:r>
+              <w:t>0 (0.0)</w:t>
+            </w:r>
+          </w:p>
+        </w:tc>
+        <w:tc>
+          <w:p>
+            <w:pPr>
+              <w:pStyle w:stlname="Normal" w:val="Normal"/>
+            </w:pPr>
+            <w:r>
+              <w:t>0.00</w:t>
+            </w:r>
+          </w:p>
+        </w:tc>
+        <w:tc>
+          <w:p>
+            <w:pPr>
+              <w:pStyle w:stlname="Normal" w:val="Normal"/>
+            </w:pPr>
+            <w:r>
+              <w:t>0.00, Inf</w:t>
+            </w:r>
+          </w:p>
+        </w:tc>
+        <w:tc>
+          <w:p>
+            <w:pPr>
+              <w:pStyle w:stlname="Normal" w:val="Normal"/>
+            </w:pPr>
+            <w:r>
+              <w:t>&gt;0.9</w:t>
+            </w:r>
+          </w:p>
+        </w:tc>
+        <w:tc>
+          <w:p>
+            <w:pPr>
+              <w:pStyle w:stlname="Normal" w:val="Normal"/>
+            </w:pPr>
+            <w:r>
+              <w:t>0.209</w:t>
             </w:r>
           </w:p>
         </w:tc>

</xml_diff>